<commit_message>
Aggiornato Database delle Domande
</commit_message>
<xml_diff>
--- a/EsameTeoria/Risposta Multipla/DomandeConSoluzioni.docx
+++ b/EsameTeoria/Risposta Multipla/DomandeConSoluzioni.docx
@@ -1984,19 +1984,11 @@
           <w:rFonts w:cstheme="minorHAnsi"/>
         </w:rPr>
       </w:pPr>
-      <w:proofErr w:type="gramStart"/>
-      <w:r>
-        <w:rPr>
-          <w:rFonts w:cstheme="minorHAnsi"/>
-        </w:rPr>
-        <w:t>Sia l</w:t>
-      </w:r>
-      <w:proofErr w:type="gramEnd"/>
-      <w:r>
-        <w:rPr>
-          <w:rFonts w:cstheme="minorHAnsi"/>
-        </w:rPr>
-        <w:t xml:space="preserve"> un’immagine di colore uniforme (</w:t>
+      <w:r>
+        <w:rPr>
+          <w:rFonts w:cstheme="minorHAnsi"/>
+        </w:rPr>
+        <w:t>Sia l un’immagine di colore uniforme (</w:t>
       </w:r>
       <w:r>
         <w:rPr>
@@ -3385,19 +3377,11 @@
           <w:rFonts w:cstheme="minorHAnsi"/>
         </w:rPr>
       </w:pPr>
-      <w:proofErr w:type="gramStart"/>
-      <w:r>
-        <w:rPr>
-          <w:rFonts w:cstheme="minorHAnsi"/>
-        </w:rPr>
-        <w:t>Sia l</w:t>
-      </w:r>
-      <w:proofErr w:type="gramEnd"/>
-      <w:r>
-        <w:rPr>
-          <w:rFonts w:cstheme="minorHAnsi"/>
-        </w:rPr>
-        <w:t xml:space="preserve"> un’immagine di colore uniforme (cioè, ogni pixel presenta esattamente lo stesso valore).</w:t>
+      <w:r>
+        <w:rPr>
+          <w:rFonts w:cstheme="minorHAnsi"/>
+        </w:rPr>
+        <w:t>Sia l un’immagine di colore uniforme (cioè, ogni pixel presenta esattamente lo stesso valore).</w:t>
       </w:r>
       <w:r>
         <w:rPr>
@@ -8820,6 +8804,853 @@
           <w:rFonts w:cstheme="minorHAnsi"/>
         </w:rPr>
         <w:t>Nessuna delle precedenti.</w:t>
+      </w:r>
+    </w:p>
+    <w:p>
+      <w:pPr>
+        <w:pStyle w:val="Nessunaspaziatura"/>
+        <w:rPr>
+          <w:rFonts w:cstheme="minorHAnsi"/>
+        </w:rPr>
+      </w:pPr>
+    </w:p>
+    <w:p>
+      <w:pPr>
+        <w:pStyle w:val="Nessunaspaziatura"/>
+        <w:numPr>
+          <w:ilvl w:val="0"/>
+          <w:numId w:val="62"/>
+        </w:numPr>
+        <w:ind w:left="366"/>
+        <w:rPr>
+          <w:rFonts w:cstheme="minorHAnsi"/>
+        </w:rPr>
+      </w:pPr>
+      <w:r>
+        <w:rPr>
+          <w:rFonts w:cstheme="minorHAnsi"/>
+        </w:rPr>
+        <w:t>Quale tra le seguenti affermazioni sul filtro passa alto Gaussiano nel dominio delle frequenza è l’unica VERA?</w:t>
+      </w:r>
+    </w:p>
+    <w:p>
+      <w:pPr>
+        <w:pStyle w:val="Nessunaspaziatura"/>
+        <w:numPr>
+          <w:ilvl w:val="1"/>
+          <w:numId w:val="62"/>
+        </w:numPr>
+        <w:rPr>
+          <w:rFonts w:cstheme="minorHAnsi"/>
+        </w:rPr>
+      </w:pPr>
+      <w:r>
+        <w:rPr>
+          <w:rFonts w:cstheme="minorHAnsi"/>
+        </w:rPr>
+        <w:t>Il suo scopo è di ridurre il contributo delle alte frequenze.</w:t>
+      </w:r>
+    </w:p>
+    <w:p>
+      <w:pPr>
+        <w:pStyle w:val="Nessunaspaziatura"/>
+        <w:numPr>
+          <w:ilvl w:val="1"/>
+          <w:numId w:val="62"/>
+        </w:numPr>
+        <w:rPr>
+          <w:rFonts w:cstheme="minorHAnsi"/>
+        </w:rPr>
+      </w:pPr>
+      <w:r>
+        <w:rPr>
+          <w:rFonts w:cstheme="minorHAnsi"/>
+          <w:color w:val="70AD47" w:themeColor="accent6"/>
+        </w:rPr>
+        <w:t>L’effetto della sua applicazione è simile a quello di un edge detector.</w:t>
+      </w:r>
+    </w:p>
+    <w:p>
+      <w:pPr>
+        <w:pStyle w:val="Nessunaspaziatura"/>
+        <w:numPr>
+          <w:ilvl w:val="1"/>
+          <w:numId w:val="62"/>
+        </w:numPr>
+        <w:rPr>
+          <w:rFonts w:cstheme="minorHAnsi"/>
+        </w:rPr>
+      </w:pPr>
+      <w:r>
+        <w:rPr>
+          <w:rFonts w:cstheme="minorHAnsi"/>
+        </w:rPr>
+        <w:t>La pendenza del filtro può essere regolata con un numero chiamato ordine.</w:t>
+      </w:r>
+    </w:p>
+    <w:p>
+      <w:pPr>
+        <w:pStyle w:val="Nessunaspaziatura"/>
+        <w:numPr>
+          <w:ilvl w:val="1"/>
+          <w:numId w:val="62"/>
+        </w:numPr>
+        <w:rPr>
+          <w:rFonts w:cstheme="minorHAnsi"/>
+        </w:rPr>
+      </w:pPr>
+      <w:r>
+        <w:rPr>
+          <w:rFonts w:cstheme="minorHAnsi"/>
+        </w:rPr>
+        <w:t>Nella sua maschera compaiono sempre e al massimo quattro valori distinti.</w:t>
+      </w:r>
+    </w:p>
+    <w:p>
+      <w:pPr>
+        <w:pStyle w:val="Nessunaspaziatura"/>
+        <w:rPr>
+          <w:rFonts w:cstheme="minorHAnsi"/>
+        </w:rPr>
+      </w:pPr>
+    </w:p>
+    <w:p>
+      <w:pPr>
+        <w:pStyle w:val="Nessunaspaziatura"/>
+        <w:numPr>
+          <w:ilvl w:val="0"/>
+          <w:numId w:val="62"/>
+        </w:numPr>
+        <w:ind w:left="366"/>
+        <w:rPr>
+          <w:rFonts w:cstheme="minorHAnsi"/>
+        </w:rPr>
+      </w:pPr>
+      <w:r>
+        <w:rPr>
+          <w:rFonts w:cstheme="minorHAnsi"/>
+        </w:rPr>
+        <w:t>Quale delle seguenti affermazioni sul modello L*a*b* è l’unica FALSA.</w:t>
+      </w:r>
+    </w:p>
+    <w:p>
+      <w:pPr>
+        <w:pStyle w:val="Nessunaspaziatura"/>
+        <w:numPr>
+          <w:ilvl w:val="1"/>
+          <w:numId w:val="62"/>
+        </w:numPr>
+        <w:rPr>
+          <w:rFonts w:cstheme="minorHAnsi"/>
+        </w:rPr>
+      </w:pPr>
+      <w:r>
+        <w:rPr>
+          <w:rFonts w:cstheme="minorHAnsi"/>
+        </w:rPr>
+        <w:t>Luminanza e crominanza stanno su canali separati.</w:t>
+      </w:r>
+    </w:p>
+    <w:p>
+      <w:pPr>
+        <w:pStyle w:val="Nessunaspaziatura"/>
+        <w:numPr>
+          <w:ilvl w:val="1"/>
+          <w:numId w:val="62"/>
+        </w:numPr>
+        <w:rPr>
+          <w:rFonts w:cstheme="minorHAnsi"/>
+        </w:rPr>
+      </w:pPr>
+      <w:r>
+        <w:rPr>
+          <w:rFonts w:cstheme="minorHAnsi"/>
+        </w:rPr>
+        <w:t>È percettivamente uniforme.</w:t>
+      </w:r>
+    </w:p>
+    <w:p>
+      <w:pPr>
+        <w:pStyle w:val="Nessunaspaziatura"/>
+        <w:numPr>
+          <w:ilvl w:val="1"/>
+          <w:numId w:val="62"/>
+        </w:numPr>
+        <w:rPr>
+          <w:rFonts w:cstheme="minorHAnsi"/>
+        </w:rPr>
+      </w:pPr>
+      <w:r>
+        <w:rPr>
+          <w:rFonts w:cstheme="minorHAnsi"/>
+        </w:rPr>
+        <w:t>Presenta una geometria sferica.</w:t>
+      </w:r>
+    </w:p>
+    <w:p>
+      <w:pPr>
+        <w:pStyle w:val="Nessunaspaziatura"/>
+        <w:numPr>
+          <w:ilvl w:val="1"/>
+          <w:numId w:val="62"/>
+        </w:numPr>
+        <w:rPr>
+          <w:rFonts w:cstheme="minorHAnsi"/>
+          <w:color w:val="70AD47" w:themeColor="accent6"/>
+        </w:rPr>
+      </w:pPr>
+      <w:r>
+        <w:rPr>
+          <w:rFonts w:cstheme="minorHAnsi"/>
+          <w:color w:val="70AD47" w:themeColor="accent6"/>
+        </w:rPr>
+        <w:t>Si può ottenere da RGB mediante una trasformazione lineare.</w:t>
+      </w:r>
+    </w:p>
+    <w:p>
+      <w:pPr>
+        <w:pStyle w:val="Nessunaspaziatura"/>
+        <w:rPr>
+          <w:rFonts w:cstheme="minorHAnsi"/>
+          <w:color w:val="70AD47" w:themeColor="accent6"/>
+        </w:rPr>
+      </w:pPr>
+    </w:p>
+    <w:p>
+      <w:pPr>
+        <w:pStyle w:val="Nessunaspaziatura"/>
+        <w:numPr>
+          <w:ilvl w:val="0"/>
+          <w:numId w:val="62"/>
+        </w:numPr>
+        <w:ind w:left="366"/>
+        <w:rPr>
+          <w:rFonts w:cstheme="minorHAnsi"/>
+          <w:color w:val="70AD47" w:themeColor="accent6"/>
+        </w:rPr>
+      </w:pPr>
+      <w:r>
+        <w:rPr>
+          <w:rFonts w:cstheme="minorHAnsi"/>
+        </w:rPr>
+        <w:t>Quale tra le seguenti operazioni richiede un passo di interpolazione?</w:t>
+      </w:r>
+    </w:p>
+    <w:p>
+      <w:pPr>
+        <w:pStyle w:val="Nessunaspaziatura"/>
+        <w:numPr>
+          <w:ilvl w:val="1"/>
+          <w:numId w:val="62"/>
+        </w:numPr>
+        <w:rPr>
+          <w:rFonts w:cstheme="minorHAnsi"/>
+          <w:color w:val="70AD47" w:themeColor="accent6"/>
+        </w:rPr>
+      </w:pPr>
+      <w:r>
+        <w:rPr>
+          <w:rFonts w:cstheme="minorHAnsi"/>
+          <w:color w:val="70AD47" w:themeColor="accent6"/>
+        </w:rPr>
+        <w:t xml:space="preserve">Scaling di fattore </w:t>
+      </w:r>
+      <w:proofErr w:type="gramStart"/>
+      <w:r>
+        <w:rPr>
+          <w:rFonts w:cstheme="minorHAnsi"/>
+          <w:color w:val="70AD47" w:themeColor="accent6"/>
+        </w:rPr>
+        <w:t>3</w:t>
+      </w:r>
+      <w:proofErr w:type="gramEnd"/>
+      <w:r>
+        <w:rPr>
+          <w:rFonts w:cstheme="minorHAnsi"/>
+          <w:color w:val="70AD47" w:themeColor="accent6"/>
+        </w:rPr>
+        <w:t xml:space="preserve"> lungo x e y</w:t>
+      </w:r>
+    </w:p>
+    <w:p>
+      <w:pPr>
+        <w:pStyle w:val="Nessunaspaziatura"/>
+        <w:numPr>
+          <w:ilvl w:val="1"/>
+          <w:numId w:val="62"/>
+        </w:numPr>
+        <w:rPr>
+          <w:rFonts w:cstheme="minorHAnsi"/>
+          <w:color w:val="70AD47" w:themeColor="accent6"/>
+        </w:rPr>
+      </w:pPr>
+      <w:r>
+        <w:rPr>
+          <w:rFonts w:cstheme="minorHAnsi"/>
+        </w:rPr>
+        <w:t>Negativo</w:t>
+      </w:r>
+    </w:p>
+    <w:p>
+      <w:pPr>
+        <w:pStyle w:val="Nessunaspaziatura"/>
+        <w:numPr>
+          <w:ilvl w:val="1"/>
+          <w:numId w:val="62"/>
+        </w:numPr>
+        <w:rPr>
+          <w:rFonts w:cstheme="minorHAnsi"/>
+          <w:color w:val="70AD47" w:themeColor="accent6"/>
+        </w:rPr>
+      </w:pPr>
+      <w:r>
+        <w:rPr>
+          <w:rFonts w:cstheme="minorHAnsi"/>
+        </w:rPr>
+        <w:t>Rotazione di 180*</w:t>
+      </w:r>
+    </w:p>
+    <w:p>
+      <w:pPr>
+        <w:pStyle w:val="Nessunaspaziatura"/>
+        <w:numPr>
+          <w:ilvl w:val="1"/>
+          <w:numId w:val="62"/>
+        </w:numPr>
+        <w:rPr>
+          <w:rFonts w:cstheme="minorHAnsi"/>
+          <w:color w:val="70AD47" w:themeColor="accent6"/>
+        </w:rPr>
+      </w:pPr>
+      <w:r>
+        <w:rPr>
+          <w:rFonts w:cstheme="minorHAnsi"/>
+        </w:rPr>
+        <w:t>Nessuna delle precedenti.</w:t>
+      </w:r>
+    </w:p>
+    <w:p>
+      <w:pPr>
+        <w:pStyle w:val="Nessunaspaziatura"/>
+        <w:rPr>
+          <w:rFonts w:cstheme="minorHAnsi"/>
+          <w:color w:val="70AD47" w:themeColor="accent6"/>
+        </w:rPr>
+      </w:pPr>
+    </w:p>
+    <w:p>
+      <w:pPr>
+        <w:pStyle w:val="Nessunaspaziatura"/>
+        <w:numPr>
+          <w:ilvl w:val="0"/>
+          <w:numId w:val="62"/>
+        </w:numPr>
+        <w:ind w:left="366"/>
+        <w:rPr>
+          <w:rFonts w:cstheme="minorHAnsi"/>
+          <w:color w:val="70AD47" w:themeColor="accent6"/>
+        </w:rPr>
+      </w:pPr>
+      <w:r>
+        <w:rPr>
+          <w:rFonts w:cstheme="minorHAnsi"/>
+        </w:rPr>
+        <w:t>Sia l un’immagine a scala di grigi con almeno 2 colori distinti. Quale dei seguenti operatori se applicati a l, produce un'immagine che contiene sicuramente, tra gli altri, i colori bianco(255) e nero(0)?</w:t>
+      </w:r>
+    </w:p>
+    <w:p>
+      <w:pPr>
+        <w:pStyle w:val="Nessunaspaziatura"/>
+        <w:numPr>
+          <w:ilvl w:val="1"/>
+          <w:numId w:val="62"/>
+        </w:numPr>
+        <w:rPr>
+          <w:rFonts w:cstheme="minorHAnsi"/>
+          <w:color w:val="70AD47" w:themeColor="accent6"/>
+        </w:rPr>
+      </w:pPr>
+      <w:r>
+        <w:rPr>
+          <w:rFonts w:cstheme="minorHAnsi"/>
+          <w:color w:val="70AD47" w:themeColor="accent6"/>
+        </w:rPr>
+        <w:t>Stretching lineare del contrasto.</w:t>
+      </w:r>
+    </w:p>
+    <w:p>
+      <w:pPr>
+        <w:pStyle w:val="Nessunaspaziatura"/>
+        <w:numPr>
+          <w:ilvl w:val="1"/>
+          <w:numId w:val="62"/>
+        </w:numPr>
+        <w:rPr>
+          <w:rFonts w:cstheme="minorHAnsi"/>
+          <w:color w:val="70AD47" w:themeColor="accent6"/>
+        </w:rPr>
+      </w:pPr>
+      <w:r>
+        <w:rPr>
+          <w:rFonts w:cstheme="minorHAnsi"/>
+        </w:rPr>
+        <w:t>Forward Mapping.</w:t>
+      </w:r>
+    </w:p>
+    <w:p>
+      <w:pPr>
+        <w:pStyle w:val="Nessunaspaziatura"/>
+        <w:numPr>
+          <w:ilvl w:val="1"/>
+          <w:numId w:val="62"/>
+        </w:numPr>
+        <w:rPr>
+          <w:rFonts w:cstheme="minorHAnsi"/>
+          <w:color w:val="70AD47" w:themeColor="accent6"/>
+        </w:rPr>
+      </w:pPr>
+      <w:r>
+        <w:rPr>
+          <w:rFonts w:cstheme="minorHAnsi"/>
+        </w:rPr>
+        <w:t>Equalizzazione.</w:t>
+      </w:r>
+    </w:p>
+    <w:p>
+      <w:pPr>
+        <w:pStyle w:val="Nessunaspaziatura"/>
+        <w:numPr>
+          <w:ilvl w:val="1"/>
+          <w:numId w:val="62"/>
+        </w:numPr>
+        <w:rPr>
+          <w:rFonts w:cstheme="minorHAnsi"/>
+          <w:color w:val="70AD47" w:themeColor="accent6"/>
+        </w:rPr>
+      </w:pPr>
+      <w:r>
+        <w:rPr>
+          <w:rFonts w:cstheme="minorHAnsi"/>
+        </w:rPr>
+        <w:t>Inverse Mapping.</w:t>
+      </w:r>
+    </w:p>
+    <w:p>
+      <w:pPr>
+        <w:pStyle w:val="Nessunaspaziatura"/>
+        <w:rPr>
+          <w:rFonts w:cstheme="minorHAnsi"/>
+          <w:color w:val="70AD47" w:themeColor="accent6"/>
+        </w:rPr>
+      </w:pPr>
+    </w:p>
+    <w:p>
+      <w:pPr>
+        <w:pStyle w:val="Nessunaspaziatura"/>
+        <w:numPr>
+          <w:ilvl w:val="0"/>
+          <w:numId w:val="62"/>
+        </w:numPr>
+        <w:ind w:left="366"/>
+        <w:rPr>
+          <w:rFonts w:cstheme="minorHAnsi"/>
+        </w:rPr>
+      </w:pPr>
+      <w:r>
+        <w:rPr>
+          <w:rFonts w:cstheme="minorHAnsi"/>
+        </w:rPr>
+        <w:t>La potenza spettrale di un coefficiente ottenuto tramite</w:t>
+      </w:r>
+      <w:r>
+        <w:rPr>
+          <w:rFonts w:cstheme="minorHAnsi"/>
+        </w:rPr>
+        <w:t xml:space="preserve"> DFT vale 18, Da quale tra le seguenti coppie (parte reale, parte immaginaria) potrebbe derivare tale potenza?</w:t>
+      </w:r>
+    </w:p>
+    <w:p>
+      <w:pPr>
+        <w:pStyle w:val="Nessunaspaziatura"/>
+        <w:numPr>
+          <w:ilvl w:val="1"/>
+          <w:numId w:val="62"/>
+        </w:numPr>
+        <w:rPr>
+          <w:rFonts w:cstheme="minorHAnsi"/>
+          <w:color w:val="70AD47" w:themeColor="accent6"/>
+        </w:rPr>
+      </w:pPr>
+      <w:r>
+        <w:rPr>
+          <w:rFonts w:cstheme="minorHAnsi"/>
+          <w:color w:val="70AD47" w:themeColor="accent6"/>
+        </w:rPr>
+        <w:t>(3, 3)</w:t>
+      </w:r>
+    </w:p>
+    <w:p>
+      <w:pPr>
+        <w:pStyle w:val="Nessunaspaziatura"/>
+        <w:numPr>
+          <w:ilvl w:val="1"/>
+          <w:numId w:val="62"/>
+        </w:numPr>
+        <w:rPr>
+          <w:rFonts w:cstheme="minorHAnsi"/>
+        </w:rPr>
+      </w:pPr>
+      <w:r>
+        <w:rPr>
+          <w:rFonts w:cstheme="minorHAnsi"/>
+        </w:rPr>
+        <w:t>(9, 9)</w:t>
+      </w:r>
+    </w:p>
+    <w:p>
+      <w:pPr>
+        <w:pStyle w:val="Nessunaspaziatura"/>
+        <w:numPr>
+          <w:ilvl w:val="1"/>
+          <w:numId w:val="62"/>
+        </w:numPr>
+        <w:rPr>
+          <w:rFonts w:cstheme="minorHAnsi"/>
+        </w:rPr>
+      </w:pPr>
+      <w:r>
+        <w:rPr>
+          <w:rFonts w:cstheme="minorHAnsi"/>
+        </w:rPr>
+        <w:t>(3, 6)</w:t>
+      </w:r>
+    </w:p>
+    <w:p>
+      <w:pPr>
+        <w:pStyle w:val="Nessunaspaziatura"/>
+        <w:numPr>
+          <w:ilvl w:val="1"/>
+          <w:numId w:val="62"/>
+        </w:numPr>
+        <w:rPr>
+          <w:rFonts w:cstheme="minorHAnsi"/>
+        </w:rPr>
+      </w:pPr>
+      <w:r>
+        <w:rPr>
+          <w:rFonts w:cstheme="minorHAnsi"/>
+        </w:rPr>
+        <w:t>Nessuna delle precedenti.</w:t>
+      </w:r>
+    </w:p>
+    <w:p>
+      <w:pPr>
+        <w:pStyle w:val="Nessunaspaziatura"/>
+        <w:rPr>
+          <w:rFonts w:cstheme="minorHAnsi"/>
+        </w:rPr>
+      </w:pPr>
+    </w:p>
+    <w:p>
+      <w:pPr>
+        <w:pStyle w:val="Nessunaspaziatura"/>
+        <w:numPr>
+          <w:ilvl w:val="0"/>
+          <w:numId w:val="62"/>
+        </w:numPr>
+        <w:ind w:left="366"/>
+        <w:rPr>
+          <w:rFonts w:cstheme="minorHAnsi"/>
+        </w:rPr>
+      </w:pPr>
+      <w:r>
+        <w:rPr>
+          <w:rFonts w:cstheme="minorHAnsi"/>
+        </w:rPr>
+        <w:t>Sia m il fattore di magnificazione di una lente sottile e sia v la distanza tra la lente e il piano di formazione dell’immagine dopo aver messo a fuoco un oggetto posto di fronte ad essa. Cosa rappresenta il rapporto tra v e m?</w:t>
+      </w:r>
+    </w:p>
+    <w:p>
+      <w:pPr>
+        <w:pStyle w:val="Nessunaspaziatura"/>
+        <w:numPr>
+          <w:ilvl w:val="1"/>
+          <w:numId w:val="62"/>
+        </w:numPr>
+        <w:rPr>
+          <w:rFonts w:cstheme="minorHAnsi"/>
+        </w:rPr>
+      </w:pPr>
+      <w:r>
+        <w:rPr>
+          <w:rFonts w:cstheme="minorHAnsi"/>
+        </w:rPr>
+        <w:t>Numero di Diottrie della Lenta.</w:t>
+      </w:r>
+    </w:p>
+    <w:p>
+      <w:pPr>
+        <w:pStyle w:val="Nessunaspaziatura"/>
+        <w:numPr>
+          <w:ilvl w:val="1"/>
+          <w:numId w:val="62"/>
+        </w:numPr>
+        <w:rPr>
+          <w:rFonts w:cstheme="minorHAnsi"/>
+        </w:rPr>
+      </w:pPr>
+      <w:r>
+        <w:rPr>
+          <w:rFonts w:cstheme="minorHAnsi"/>
+        </w:rPr>
+        <w:t>La Focale della Lente</w:t>
+      </w:r>
+    </w:p>
+    <w:p>
+      <w:pPr>
+        <w:pStyle w:val="Nessunaspaziatura"/>
+        <w:numPr>
+          <w:ilvl w:val="1"/>
+          <w:numId w:val="62"/>
+        </w:numPr>
+        <w:rPr>
+          <w:rFonts w:cstheme="minorHAnsi"/>
+          <w:color w:val="70AD47" w:themeColor="accent6"/>
+        </w:rPr>
+      </w:pPr>
+      <w:r>
+        <w:rPr>
+          <w:rFonts w:cstheme="minorHAnsi"/>
+          <w:color w:val="70AD47" w:themeColor="accent6"/>
+        </w:rPr>
+        <w:t>La distanza tra la lente e l’oggetto posto davanti ad essa.</w:t>
+      </w:r>
+    </w:p>
+    <w:p>
+      <w:pPr>
+        <w:pStyle w:val="Nessunaspaziatura"/>
+        <w:numPr>
+          <w:ilvl w:val="1"/>
+          <w:numId w:val="62"/>
+        </w:numPr>
+        <w:rPr>
+          <w:rFonts w:cstheme="minorHAnsi"/>
+        </w:rPr>
+      </w:pPr>
+      <w:r>
+        <w:rPr>
+          <w:rFonts w:cstheme="minorHAnsi"/>
+        </w:rPr>
+        <w:t>La dimensione dell’oggetto osservato attraverso la lente</w:t>
+      </w:r>
+    </w:p>
+    <w:p>
+      <w:pPr>
+        <w:pStyle w:val="Nessunaspaziatura"/>
+        <w:rPr>
+          <w:rFonts w:cstheme="minorHAnsi"/>
+        </w:rPr>
+      </w:pPr>
+    </w:p>
+    <w:p>
+      <w:pPr>
+        <w:pStyle w:val="Nessunaspaziatura"/>
+        <w:numPr>
+          <w:ilvl w:val="0"/>
+          <w:numId w:val="62"/>
+        </w:numPr>
+        <w:ind w:left="363"/>
+        <w:rPr>
+          <w:rFonts w:cstheme="minorHAnsi"/>
+        </w:rPr>
+      </w:pPr>
+      <w:r>
+        <w:rPr>
+          <w:rFonts w:cstheme="minorHAnsi"/>
+        </w:rPr>
+        <w:t>Quale dei seguenti costrutti descrive in maniera inequivocabile un operatore locale lineare e shift-invariant</w:t>
+      </w:r>
+      <w:r>
+        <w:rPr>
+          <w:rFonts w:cstheme="minorHAnsi"/>
+        </w:rPr>
+        <w:t>?</w:t>
+      </w:r>
+    </w:p>
+    <w:p>
+      <w:pPr>
+        <w:pStyle w:val="Nessunaspaziatura"/>
+        <w:numPr>
+          <w:ilvl w:val="1"/>
+          <w:numId w:val="64"/>
+        </w:numPr>
+        <w:rPr>
+          <w:rFonts w:cstheme="minorHAnsi"/>
+          <w:color w:val="70AD47" w:themeColor="accent6"/>
+        </w:rPr>
+      </w:pPr>
+      <w:r>
+        <w:rPr>
+          <w:rFonts w:cstheme="minorHAnsi"/>
+          <w:color w:val="70AD47" w:themeColor="accent6"/>
+        </w:rPr>
+        <w:t>Kernel.</w:t>
+      </w:r>
+    </w:p>
+    <w:p>
+      <w:pPr>
+        <w:pStyle w:val="Nessunaspaziatura"/>
+        <w:numPr>
+          <w:ilvl w:val="1"/>
+          <w:numId w:val="64"/>
+        </w:numPr>
+        <w:rPr>
+          <w:rFonts w:cstheme="minorHAnsi"/>
+          <w:color w:val="70AD47" w:themeColor="accent6"/>
+        </w:rPr>
+      </w:pPr>
+      <w:r>
+        <w:rPr>
+          <w:rFonts w:cstheme="minorHAnsi"/>
+        </w:rPr>
+        <w:t>LUT</w:t>
+      </w:r>
+      <w:r>
+        <w:rPr>
+          <w:rFonts w:cstheme="minorHAnsi"/>
+          <w:color w:val="70AD47" w:themeColor="accent6"/>
+        </w:rPr>
+        <w:t xml:space="preserve">. </w:t>
+      </w:r>
+    </w:p>
+    <w:p>
+      <w:pPr>
+        <w:pStyle w:val="Nessunaspaziatura"/>
+        <w:numPr>
+          <w:ilvl w:val="1"/>
+          <w:numId w:val="64"/>
+        </w:numPr>
+        <w:rPr>
+          <w:rFonts w:cstheme="minorHAnsi"/>
+        </w:rPr>
+      </w:pPr>
+      <w:r>
+        <w:rPr>
+          <w:rFonts w:cstheme="minorHAnsi"/>
+        </w:rPr>
+        <w:t>Matrice affine</w:t>
+      </w:r>
+    </w:p>
+    <w:p>
+      <w:pPr>
+        <w:pStyle w:val="Nessunaspaziatura"/>
+        <w:numPr>
+          <w:ilvl w:val="1"/>
+          <w:numId w:val="64"/>
+        </w:numPr>
+        <w:rPr>
+          <w:rFonts w:cstheme="minorHAnsi"/>
+        </w:rPr>
+      </w:pPr>
+      <w:r>
+        <w:rPr>
+          <w:rFonts w:cstheme="minorHAnsi"/>
+        </w:rPr>
+        <w:t>Nessuna delle precedenti</w:t>
+      </w:r>
+    </w:p>
+    <w:p>
+      <w:pPr>
+        <w:pStyle w:val="Nessunaspaziatura"/>
+        <w:numPr>
+          <w:ilvl w:val="0"/>
+          <w:numId w:val="62"/>
+        </w:numPr>
+        <w:ind w:left="366"/>
+        <w:rPr>
+          <w:rFonts w:cstheme="minorHAnsi"/>
+        </w:rPr>
+      </w:pPr>
+      <w:r>
+        <w:rPr>
+          <w:rFonts w:cstheme="minorHAnsi"/>
+        </w:rPr>
+        <w:lastRenderedPageBreak/>
+        <w:t>Su cosa si basa lo spazio di colore CMY?</w:t>
+      </w:r>
+    </w:p>
+    <w:p>
+      <w:pPr>
+        <w:pStyle w:val="Nessunaspaziatura"/>
+        <w:numPr>
+          <w:ilvl w:val="1"/>
+          <w:numId w:val="62"/>
+        </w:numPr>
+        <w:rPr>
+          <w:rFonts w:cstheme="minorHAnsi"/>
+        </w:rPr>
+      </w:pPr>
+      <w:r>
+        <w:rPr>
+          <w:rFonts w:cstheme="minorHAnsi"/>
+        </w:rPr>
+        <w:t>Modello del pittore.</w:t>
+      </w:r>
+    </w:p>
+    <w:p>
+      <w:pPr>
+        <w:pStyle w:val="Nessunaspaziatura"/>
+        <w:numPr>
+          <w:ilvl w:val="1"/>
+          <w:numId w:val="62"/>
+        </w:numPr>
+        <w:rPr>
+          <w:rFonts w:cstheme="minorHAnsi"/>
+          <w:color w:val="70AD47" w:themeColor="accent6"/>
+        </w:rPr>
+      </w:pPr>
+      <w:r>
+        <w:rPr>
+          <w:rFonts w:cstheme="minorHAnsi"/>
+          <w:color w:val="70AD47" w:themeColor="accent6"/>
+        </w:rPr>
+        <w:t>Sintesi Sottrattiva</w:t>
+      </w:r>
+    </w:p>
+    <w:p>
+      <w:pPr>
+        <w:pStyle w:val="Nessunaspaziatura"/>
+        <w:numPr>
+          <w:ilvl w:val="1"/>
+          <w:numId w:val="62"/>
+        </w:numPr>
+        <w:rPr>
+          <w:rFonts w:cstheme="minorHAnsi"/>
+        </w:rPr>
+      </w:pPr>
+      <w:r>
+        <w:rPr>
+          <w:rFonts w:cstheme="minorHAnsi"/>
+        </w:rPr>
+        <w:t>Teoria del Tristimolo</w:t>
+      </w:r>
+    </w:p>
+    <w:p>
+      <w:pPr>
+        <w:pStyle w:val="Nessunaspaziatura"/>
+        <w:numPr>
+          <w:ilvl w:val="1"/>
+          <w:numId w:val="62"/>
+        </w:numPr>
+        <w:rPr>
+          <w:rFonts w:cstheme="minorHAnsi"/>
+        </w:rPr>
+      </w:pPr>
+      <w:r>
+        <w:rPr>
+          <w:rFonts w:cstheme="minorHAnsi"/>
+        </w:rPr>
+        <w:t>Nessuna delle precedenti</w:t>
       </w:r>
     </w:p>
     <w:sectPr>
@@ -10386,6 +11217,92 @@
     </w:lvl>
   </w:abstractNum>
   <w:abstractNum w:abstractNumId="18" w15:restartNumberingAfterBreak="0">
+    <w:nsid w:val="213939AA"/>
+    <w:multiLevelType w:val="hybridMultilevel"/>
+    <w:tmpl w:val="00AC09DC"/>
+    <w:lvl w:ilvl="0" w:tplc="04100011">
+      <w:start w:val="1"/>
+      <w:numFmt w:val="decimal"/>
+      <w:lvlText w:val="%1)"/>
+      <w:lvlJc w:val="left"/>
+      <w:pPr>
+        <w:ind w:left="720" w:hanging="360"/>
+      </w:pPr>
+    </w:lvl>
+    <w:lvl w:ilvl="1" w:tplc="04100019" w:tentative="1">
+      <w:start w:val="1"/>
+      <w:numFmt w:val="lowerLetter"/>
+      <w:lvlText w:val="%2."/>
+      <w:lvlJc w:val="left"/>
+      <w:pPr>
+        <w:ind w:left="1440" w:hanging="360"/>
+      </w:pPr>
+    </w:lvl>
+    <w:lvl w:ilvl="2" w:tplc="0410001B" w:tentative="1">
+      <w:start w:val="1"/>
+      <w:numFmt w:val="lowerRoman"/>
+      <w:lvlText w:val="%3."/>
+      <w:lvlJc w:val="right"/>
+      <w:pPr>
+        <w:ind w:left="2160" w:hanging="180"/>
+      </w:pPr>
+    </w:lvl>
+    <w:lvl w:ilvl="3" w:tplc="0410000F" w:tentative="1">
+      <w:start w:val="1"/>
+      <w:numFmt w:val="decimal"/>
+      <w:lvlText w:val="%4."/>
+      <w:lvlJc w:val="left"/>
+      <w:pPr>
+        <w:ind w:left="2880" w:hanging="360"/>
+      </w:pPr>
+    </w:lvl>
+    <w:lvl w:ilvl="4" w:tplc="04100019" w:tentative="1">
+      <w:start w:val="1"/>
+      <w:numFmt w:val="lowerLetter"/>
+      <w:lvlText w:val="%5."/>
+      <w:lvlJc w:val="left"/>
+      <w:pPr>
+        <w:ind w:left="3600" w:hanging="360"/>
+      </w:pPr>
+    </w:lvl>
+    <w:lvl w:ilvl="5" w:tplc="0410001B" w:tentative="1">
+      <w:start w:val="1"/>
+      <w:numFmt w:val="lowerRoman"/>
+      <w:lvlText w:val="%6."/>
+      <w:lvlJc w:val="right"/>
+      <w:pPr>
+        <w:ind w:left="4320" w:hanging="180"/>
+      </w:pPr>
+    </w:lvl>
+    <w:lvl w:ilvl="6" w:tplc="0410000F" w:tentative="1">
+      <w:start w:val="1"/>
+      <w:numFmt w:val="decimal"/>
+      <w:lvlText w:val="%7."/>
+      <w:lvlJc w:val="left"/>
+      <w:pPr>
+        <w:ind w:left="5040" w:hanging="360"/>
+      </w:pPr>
+    </w:lvl>
+    <w:lvl w:ilvl="7" w:tplc="04100019" w:tentative="1">
+      <w:start w:val="1"/>
+      <w:numFmt w:val="lowerLetter"/>
+      <w:lvlText w:val="%8."/>
+      <w:lvlJc w:val="left"/>
+      <w:pPr>
+        <w:ind w:left="5760" w:hanging="360"/>
+      </w:pPr>
+    </w:lvl>
+    <w:lvl w:ilvl="8" w:tplc="0410001B" w:tentative="1">
+      <w:start w:val="1"/>
+      <w:numFmt w:val="lowerRoman"/>
+      <w:lvlText w:val="%9."/>
+      <w:lvlJc w:val="right"/>
+      <w:pPr>
+        <w:ind w:left="6480" w:hanging="180"/>
+      </w:pPr>
+    </w:lvl>
+  </w:abstractNum>
+  <w:abstractNum w:abstractNumId="19" w15:restartNumberingAfterBreak="0">
     <w:nsid w:val="22832F28"/>
     <w:multiLevelType w:val="hybridMultilevel"/>
     <w:tmpl w:val="A726CD5A"/>
@@ -10471,7 +11388,7 @@
       </w:pPr>
     </w:lvl>
   </w:abstractNum>
-  <w:abstractNum w:abstractNumId="19" w15:restartNumberingAfterBreak="0">
+  <w:abstractNum w:abstractNumId="20" w15:restartNumberingAfterBreak="0">
     <w:nsid w:val="25E33CD7"/>
     <w:multiLevelType w:val="hybridMultilevel"/>
     <w:tmpl w:val="88FCBCE0"/>
@@ -10557,7 +11474,7 @@
       </w:pPr>
     </w:lvl>
   </w:abstractNum>
-  <w:abstractNum w:abstractNumId="20" w15:restartNumberingAfterBreak="0">
+  <w:abstractNum w:abstractNumId="21" w15:restartNumberingAfterBreak="0">
     <w:nsid w:val="26B5215E"/>
     <w:multiLevelType w:val="hybridMultilevel"/>
     <w:tmpl w:val="87D6AF10"/>
@@ -10643,7 +11560,120 @@
       </w:pPr>
     </w:lvl>
   </w:abstractNum>
-  <w:abstractNum w:abstractNumId="21" w15:restartNumberingAfterBreak="0">
+  <w:abstractNum w:abstractNumId="22" w15:restartNumberingAfterBreak="0">
+    <w:nsid w:val="33A445D7"/>
+    <w:multiLevelType w:val="hybridMultilevel"/>
+    <w:tmpl w:val="30DA6E7E"/>
+    <w:lvl w:ilvl="0" w:tplc="04100001">
+      <w:start w:val="1"/>
+      <w:numFmt w:val="bullet"/>
+      <w:lvlText w:val=""/>
+      <w:lvlJc w:val="left"/>
+      <w:pPr>
+        <w:ind w:left="720" w:hanging="360"/>
+      </w:pPr>
+      <w:rPr>
+        <w:rFonts w:ascii="Symbol" w:hAnsi="Symbol" w:hint="default"/>
+      </w:rPr>
+    </w:lvl>
+    <w:lvl w:ilvl="1" w:tplc="04100003" w:tentative="1">
+      <w:start w:val="1"/>
+      <w:numFmt w:val="bullet"/>
+      <w:lvlText w:val="o"/>
+      <w:lvlJc w:val="left"/>
+      <w:pPr>
+        <w:ind w:left="1440" w:hanging="360"/>
+      </w:pPr>
+      <w:rPr>
+        <w:rFonts w:ascii="Courier New" w:hAnsi="Courier New" w:cs="Courier New" w:hint="default"/>
+      </w:rPr>
+    </w:lvl>
+    <w:lvl w:ilvl="2" w:tplc="04100005" w:tentative="1">
+      <w:start w:val="1"/>
+      <w:numFmt w:val="bullet"/>
+      <w:lvlText w:val=""/>
+      <w:lvlJc w:val="left"/>
+      <w:pPr>
+        <w:ind w:left="2160" w:hanging="360"/>
+      </w:pPr>
+      <w:rPr>
+        <w:rFonts w:ascii="Wingdings" w:hAnsi="Wingdings" w:hint="default"/>
+      </w:rPr>
+    </w:lvl>
+    <w:lvl w:ilvl="3" w:tplc="04100001" w:tentative="1">
+      <w:start w:val="1"/>
+      <w:numFmt w:val="bullet"/>
+      <w:lvlText w:val=""/>
+      <w:lvlJc w:val="left"/>
+      <w:pPr>
+        <w:ind w:left="2880" w:hanging="360"/>
+      </w:pPr>
+      <w:rPr>
+        <w:rFonts w:ascii="Symbol" w:hAnsi="Symbol" w:hint="default"/>
+      </w:rPr>
+    </w:lvl>
+    <w:lvl w:ilvl="4" w:tplc="04100003" w:tentative="1">
+      <w:start w:val="1"/>
+      <w:numFmt w:val="bullet"/>
+      <w:lvlText w:val="o"/>
+      <w:lvlJc w:val="left"/>
+      <w:pPr>
+        <w:ind w:left="3600" w:hanging="360"/>
+      </w:pPr>
+      <w:rPr>
+        <w:rFonts w:ascii="Courier New" w:hAnsi="Courier New" w:cs="Courier New" w:hint="default"/>
+      </w:rPr>
+    </w:lvl>
+    <w:lvl w:ilvl="5" w:tplc="04100005" w:tentative="1">
+      <w:start w:val="1"/>
+      <w:numFmt w:val="bullet"/>
+      <w:lvlText w:val=""/>
+      <w:lvlJc w:val="left"/>
+      <w:pPr>
+        <w:ind w:left="4320" w:hanging="360"/>
+      </w:pPr>
+      <w:rPr>
+        <w:rFonts w:ascii="Wingdings" w:hAnsi="Wingdings" w:hint="default"/>
+      </w:rPr>
+    </w:lvl>
+    <w:lvl w:ilvl="6" w:tplc="04100001" w:tentative="1">
+      <w:start w:val="1"/>
+      <w:numFmt w:val="bullet"/>
+      <w:lvlText w:val=""/>
+      <w:lvlJc w:val="left"/>
+      <w:pPr>
+        <w:ind w:left="5040" w:hanging="360"/>
+      </w:pPr>
+      <w:rPr>
+        <w:rFonts w:ascii="Symbol" w:hAnsi="Symbol" w:hint="default"/>
+      </w:rPr>
+    </w:lvl>
+    <w:lvl w:ilvl="7" w:tplc="04100003" w:tentative="1">
+      <w:start w:val="1"/>
+      <w:numFmt w:val="bullet"/>
+      <w:lvlText w:val="o"/>
+      <w:lvlJc w:val="left"/>
+      <w:pPr>
+        <w:ind w:left="5760" w:hanging="360"/>
+      </w:pPr>
+      <w:rPr>
+        <w:rFonts w:ascii="Courier New" w:hAnsi="Courier New" w:cs="Courier New" w:hint="default"/>
+      </w:rPr>
+    </w:lvl>
+    <w:lvl w:ilvl="8" w:tplc="04100005" w:tentative="1">
+      <w:start w:val="1"/>
+      <w:numFmt w:val="bullet"/>
+      <w:lvlText w:val=""/>
+      <w:lvlJc w:val="left"/>
+      <w:pPr>
+        <w:ind w:left="6480" w:hanging="360"/>
+      </w:pPr>
+      <w:rPr>
+        <w:rFonts w:ascii="Wingdings" w:hAnsi="Wingdings" w:hint="default"/>
+      </w:rPr>
+    </w:lvl>
+  </w:abstractNum>
+  <w:abstractNum w:abstractNumId="23" w15:restartNumberingAfterBreak="0">
     <w:nsid w:val="37126A08"/>
     <w:multiLevelType w:val="hybridMultilevel"/>
     <w:tmpl w:val="0DA2847C"/>
@@ -10729,7 +11759,7 @@
       </w:pPr>
     </w:lvl>
   </w:abstractNum>
-  <w:abstractNum w:abstractNumId="22" w15:restartNumberingAfterBreak="0">
+  <w:abstractNum w:abstractNumId="24" w15:restartNumberingAfterBreak="0">
     <w:nsid w:val="38654A7C"/>
     <w:multiLevelType w:val="hybridMultilevel"/>
     <w:tmpl w:val="71C626F2"/>
@@ -10815,7 +11845,7 @@
       </w:pPr>
     </w:lvl>
   </w:abstractNum>
-  <w:abstractNum w:abstractNumId="23" w15:restartNumberingAfterBreak="0">
+  <w:abstractNum w:abstractNumId="25" w15:restartNumberingAfterBreak="0">
     <w:nsid w:val="38E73ECD"/>
     <w:multiLevelType w:val="hybridMultilevel"/>
     <w:tmpl w:val="A960639E"/>
@@ -10901,7 +11931,7 @@
       </w:pPr>
     </w:lvl>
   </w:abstractNum>
-  <w:abstractNum w:abstractNumId="24" w15:restartNumberingAfterBreak="0">
+  <w:abstractNum w:abstractNumId="26" w15:restartNumberingAfterBreak="0">
     <w:nsid w:val="38FD7744"/>
     <w:multiLevelType w:val="hybridMultilevel"/>
     <w:tmpl w:val="8DE61B30"/>
@@ -10987,7 +12017,7 @@
       </w:pPr>
     </w:lvl>
   </w:abstractNum>
-  <w:abstractNum w:abstractNumId="25" w15:restartNumberingAfterBreak="0">
+  <w:abstractNum w:abstractNumId="27" w15:restartNumberingAfterBreak="0">
     <w:nsid w:val="394720E2"/>
     <w:multiLevelType w:val="hybridMultilevel"/>
     <w:tmpl w:val="5BBA4794"/>
@@ -11073,7 +12103,7 @@
       </w:pPr>
     </w:lvl>
   </w:abstractNum>
-  <w:abstractNum w:abstractNumId="26" w15:restartNumberingAfterBreak="0">
+  <w:abstractNum w:abstractNumId="28" w15:restartNumberingAfterBreak="0">
     <w:nsid w:val="3D9E2498"/>
     <w:multiLevelType w:val="hybridMultilevel"/>
     <w:tmpl w:val="1108DFAA"/>
@@ -11159,7 +12189,7 @@
       </w:pPr>
     </w:lvl>
   </w:abstractNum>
-  <w:abstractNum w:abstractNumId="27" w15:restartNumberingAfterBreak="0">
+  <w:abstractNum w:abstractNumId="29" w15:restartNumberingAfterBreak="0">
     <w:nsid w:val="40053AD2"/>
     <w:multiLevelType w:val="hybridMultilevel"/>
     <w:tmpl w:val="AB148858"/>
@@ -11245,7 +12275,7 @@
       </w:pPr>
     </w:lvl>
   </w:abstractNum>
-  <w:abstractNum w:abstractNumId="28" w15:restartNumberingAfterBreak="0">
+  <w:abstractNum w:abstractNumId="30" w15:restartNumberingAfterBreak="0">
     <w:nsid w:val="43BF4A34"/>
     <w:multiLevelType w:val="hybridMultilevel"/>
     <w:tmpl w:val="BD9A7330"/>
@@ -11331,7 +12361,7 @@
       </w:pPr>
     </w:lvl>
   </w:abstractNum>
-  <w:abstractNum w:abstractNumId="29" w15:restartNumberingAfterBreak="0">
+  <w:abstractNum w:abstractNumId="31" w15:restartNumberingAfterBreak="0">
     <w:nsid w:val="448F57CD"/>
     <w:multiLevelType w:val="hybridMultilevel"/>
     <w:tmpl w:val="49301C96"/>
@@ -11417,10 +12447,10 @@
       </w:pPr>
     </w:lvl>
   </w:abstractNum>
-  <w:abstractNum w:abstractNumId="30" w15:restartNumberingAfterBreak="0">
+  <w:abstractNum w:abstractNumId="32" w15:restartNumberingAfterBreak="0">
     <w:nsid w:val="48691668"/>
     <w:multiLevelType w:val="hybridMultilevel"/>
-    <w:tmpl w:val="59DE2C46"/>
+    <w:tmpl w:val="9AA65FD8"/>
     <w:lvl w:ilvl="0" w:tplc="CAD28FD8">
       <w:start w:val="1"/>
       <w:numFmt w:val="decimal"/>
@@ -11509,7 +12539,7 @@
       </w:pPr>
     </w:lvl>
   </w:abstractNum>
-  <w:abstractNum w:abstractNumId="31" w15:restartNumberingAfterBreak="0">
+  <w:abstractNum w:abstractNumId="33" w15:restartNumberingAfterBreak="0">
     <w:nsid w:val="48CF7D1B"/>
     <w:multiLevelType w:val="hybridMultilevel"/>
     <w:tmpl w:val="C8E809A0"/>
@@ -11595,7 +12625,7 @@
       </w:pPr>
     </w:lvl>
   </w:abstractNum>
-  <w:abstractNum w:abstractNumId="32" w15:restartNumberingAfterBreak="0">
+  <w:abstractNum w:abstractNumId="34" w15:restartNumberingAfterBreak="0">
     <w:nsid w:val="4BB23EE2"/>
     <w:multiLevelType w:val="hybridMultilevel"/>
     <w:tmpl w:val="408EE6CA"/>
@@ -11681,7 +12711,7 @@
       </w:pPr>
     </w:lvl>
   </w:abstractNum>
-  <w:abstractNum w:abstractNumId="33" w15:restartNumberingAfterBreak="0">
+  <w:abstractNum w:abstractNumId="35" w15:restartNumberingAfterBreak="0">
     <w:nsid w:val="4DA03404"/>
     <w:multiLevelType w:val="hybridMultilevel"/>
     <w:tmpl w:val="781AFA44"/>
@@ -11767,7 +12797,7 @@
       </w:pPr>
     </w:lvl>
   </w:abstractNum>
-  <w:abstractNum w:abstractNumId="34" w15:restartNumberingAfterBreak="0">
+  <w:abstractNum w:abstractNumId="36" w15:restartNumberingAfterBreak="0">
     <w:nsid w:val="50725C2F"/>
     <w:multiLevelType w:val="hybridMultilevel"/>
     <w:tmpl w:val="735AAD3E"/>
@@ -11853,7 +12883,7 @@
       </w:pPr>
     </w:lvl>
   </w:abstractNum>
-  <w:abstractNum w:abstractNumId="35" w15:restartNumberingAfterBreak="0">
+  <w:abstractNum w:abstractNumId="37" w15:restartNumberingAfterBreak="0">
     <w:nsid w:val="509D4A71"/>
     <w:multiLevelType w:val="hybridMultilevel"/>
     <w:tmpl w:val="3E2EB73E"/>
@@ -11939,7 +12969,7 @@
       </w:pPr>
     </w:lvl>
   </w:abstractNum>
-  <w:abstractNum w:abstractNumId="36" w15:restartNumberingAfterBreak="0">
+  <w:abstractNum w:abstractNumId="38" w15:restartNumberingAfterBreak="0">
     <w:nsid w:val="50EA5D42"/>
     <w:multiLevelType w:val="hybridMultilevel"/>
     <w:tmpl w:val="CA8E279E"/>
@@ -12025,7 +13055,7 @@
       </w:pPr>
     </w:lvl>
   </w:abstractNum>
-  <w:abstractNum w:abstractNumId="37" w15:restartNumberingAfterBreak="0">
+  <w:abstractNum w:abstractNumId="39" w15:restartNumberingAfterBreak="0">
     <w:nsid w:val="520E1B95"/>
     <w:multiLevelType w:val="hybridMultilevel"/>
     <w:tmpl w:val="BEE6F20A"/>
@@ -12111,7 +13141,93 @@
       </w:pPr>
     </w:lvl>
   </w:abstractNum>
-  <w:abstractNum w:abstractNumId="38" w15:restartNumberingAfterBreak="0">
+  <w:abstractNum w:abstractNumId="40" w15:restartNumberingAfterBreak="0">
+    <w:nsid w:val="53FA67EF"/>
+    <w:multiLevelType w:val="hybridMultilevel"/>
+    <w:tmpl w:val="86F611C4"/>
+    <w:lvl w:ilvl="0" w:tplc="FFFFFFFF">
+      <w:start w:val="1"/>
+      <w:numFmt w:val="lowerLetter"/>
+      <w:lvlText w:val="%1)"/>
+      <w:lvlJc w:val="left"/>
+      <w:pPr>
+        <w:ind w:left="720" w:hanging="360"/>
+      </w:pPr>
+    </w:lvl>
+    <w:lvl w:ilvl="1" w:tplc="04100019">
+      <w:start w:val="1"/>
+      <w:numFmt w:val="lowerLetter"/>
+      <w:lvlText w:val="%2."/>
+      <w:lvlJc w:val="left"/>
+      <w:pPr>
+        <w:ind w:left="1440" w:hanging="360"/>
+      </w:pPr>
+    </w:lvl>
+    <w:lvl w:ilvl="2" w:tplc="FFFFFFFF" w:tentative="1">
+      <w:start w:val="1"/>
+      <w:numFmt w:val="lowerRoman"/>
+      <w:lvlText w:val="%3."/>
+      <w:lvlJc w:val="right"/>
+      <w:pPr>
+        <w:ind w:left="2160" w:hanging="180"/>
+      </w:pPr>
+    </w:lvl>
+    <w:lvl w:ilvl="3" w:tplc="FFFFFFFF" w:tentative="1">
+      <w:start w:val="1"/>
+      <w:numFmt w:val="decimal"/>
+      <w:lvlText w:val="%4."/>
+      <w:lvlJc w:val="left"/>
+      <w:pPr>
+        <w:ind w:left="2880" w:hanging="360"/>
+      </w:pPr>
+    </w:lvl>
+    <w:lvl w:ilvl="4" w:tplc="FFFFFFFF" w:tentative="1">
+      <w:start w:val="1"/>
+      <w:numFmt w:val="lowerLetter"/>
+      <w:lvlText w:val="%5."/>
+      <w:lvlJc w:val="left"/>
+      <w:pPr>
+        <w:ind w:left="3600" w:hanging="360"/>
+      </w:pPr>
+    </w:lvl>
+    <w:lvl w:ilvl="5" w:tplc="FFFFFFFF" w:tentative="1">
+      <w:start w:val="1"/>
+      <w:numFmt w:val="lowerRoman"/>
+      <w:lvlText w:val="%6."/>
+      <w:lvlJc w:val="right"/>
+      <w:pPr>
+        <w:ind w:left="4320" w:hanging="180"/>
+      </w:pPr>
+    </w:lvl>
+    <w:lvl w:ilvl="6" w:tplc="FFFFFFFF" w:tentative="1">
+      <w:start w:val="1"/>
+      <w:numFmt w:val="decimal"/>
+      <w:lvlText w:val="%7."/>
+      <w:lvlJc w:val="left"/>
+      <w:pPr>
+        <w:ind w:left="5040" w:hanging="360"/>
+      </w:pPr>
+    </w:lvl>
+    <w:lvl w:ilvl="7" w:tplc="FFFFFFFF" w:tentative="1">
+      <w:start w:val="1"/>
+      <w:numFmt w:val="lowerLetter"/>
+      <w:lvlText w:val="%8."/>
+      <w:lvlJc w:val="left"/>
+      <w:pPr>
+        <w:ind w:left="5760" w:hanging="360"/>
+      </w:pPr>
+    </w:lvl>
+    <w:lvl w:ilvl="8" w:tplc="FFFFFFFF" w:tentative="1">
+      <w:start w:val="1"/>
+      <w:numFmt w:val="lowerRoman"/>
+      <w:lvlText w:val="%9."/>
+      <w:lvlJc w:val="right"/>
+      <w:pPr>
+        <w:ind w:left="6480" w:hanging="180"/>
+      </w:pPr>
+    </w:lvl>
+  </w:abstractNum>
+  <w:abstractNum w:abstractNumId="41" w15:restartNumberingAfterBreak="0">
     <w:nsid w:val="54BC0138"/>
     <w:multiLevelType w:val="hybridMultilevel"/>
     <w:tmpl w:val="DF18524C"/>
@@ -12197,7 +13313,7 @@
       </w:pPr>
     </w:lvl>
   </w:abstractNum>
-  <w:abstractNum w:abstractNumId="39" w15:restartNumberingAfterBreak="0">
+  <w:abstractNum w:abstractNumId="42" w15:restartNumberingAfterBreak="0">
     <w:nsid w:val="55D640FE"/>
     <w:multiLevelType w:val="hybridMultilevel"/>
     <w:tmpl w:val="13FE6F86"/>
@@ -12283,7 +13399,7 @@
       </w:pPr>
     </w:lvl>
   </w:abstractNum>
-  <w:abstractNum w:abstractNumId="40" w15:restartNumberingAfterBreak="0">
+  <w:abstractNum w:abstractNumId="43" w15:restartNumberingAfterBreak="0">
     <w:nsid w:val="561A7805"/>
     <w:multiLevelType w:val="hybridMultilevel"/>
     <w:tmpl w:val="79CE6BBC"/>
@@ -12369,7 +13485,7 @@
       </w:pPr>
     </w:lvl>
   </w:abstractNum>
-  <w:abstractNum w:abstractNumId="41" w15:restartNumberingAfterBreak="0">
+  <w:abstractNum w:abstractNumId="44" w15:restartNumberingAfterBreak="0">
     <w:nsid w:val="564D0887"/>
     <w:multiLevelType w:val="hybridMultilevel"/>
     <w:tmpl w:val="A10CD5F6"/>
@@ -12455,7 +13571,7 @@
       </w:pPr>
     </w:lvl>
   </w:abstractNum>
-  <w:abstractNum w:abstractNumId="42" w15:restartNumberingAfterBreak="0">
+  <w:abstractNum w:abstractNumId="45" w15:restartNumberingAfterBreak="0">
     <w:nsid w:val="569A0ADB"/>
     <w:multiLevelType w:val="hybridMultilevel"/>
     <w:tmpl w:val="663C7886"/>
@@ -12541,7 +13657,7 @@
       </w:pPr>
     </w:lvl>
   </w:abstractNum>
-  <w:abstractNum w:abstractNumId="43" w15:restartNumberingAfterBreak="0">
+  <w:abstractNum w:abstractNumId="46" w15:restartNumberingAfterBreak="0">
     <w:nsid w:val="59030C4D"/>
     <w:multiLevelType w:val="hybridMultilevel"/>
     <w:tmpl w:val="1618E79A"/>
@@ -12627,7 +13743,7 @@
       </w:pPr>
     </w:lvl>
   </w:abstractNum>
-  <w:abstractNum w:abstractNumId="44" w15:restartNumberingAfterBreak="0">
+  <w:abstractNum w:abstractNumId="47" w15:restartNumberingAfterBreak="0">
     <w:nsid w:val="5B8717BF"/>
     <w:multiLevelType w:val="hybridMultilevel"/>
     <w:tmpl w:val="722A56FA"/>
@@ -12713,7 +13829,7 @@
       </w:pPr>
     </w:lvl>
   </w:abstractNum>
-  <w:abstractNum w:abstractNumId="45" w15:restartNumberingAfterBreak="0">
+  <w:abstractNum w:abstractNumId="48" w15:restartNumberingAfterBreak="0">
     <w:nsid w:val="5FF20919"/>
     <w:multiLevelType w:val="hybridMultilevel"/>
     <w:tmpl w:val="85521D18"/>
@@ -12799,7 +13915,7 @@
       </w:pPr>
     </w:lvl>
   </w:abstractNum>
-  <w:abstractNum w:abstractNumId="46" w15:restartNumberingAfterBreak="0">
+  <w:abstractNum w:abstractNumId="49" w15:restartNumberingAfterBreak="0">
     <w:nsid w:val="60D46D5C"/>
     <w:multiLevelType w:val="hybridMultilevel"/>
     <w:tmpl w:val="8452C8CC"/>
@@ -12885,7 +14001,7 @@
       </w:pPr>
     </w:lvl>
   </w:abstractNum>
-  <w:abstractNum w:abstractNumId="47" w15:restartNumberingAfterBreak="0">
+  <w:abstractNum w:abstractNumId="50" w15:restartNumberingAfterBreak="0">
     <w:nsid w:val="61596F53"/>
     <w:multiLevelType w:val="hybridMultilevel"/>
     <w:tmpl w:val="4BA0CCBA"/>
@@ -12971,7 +14087,7 @@
       </w:pPr>
     </w:lvl>
   </w:abstractNum>
-  <w:abstractNum w:abstractNumId="48" w15:restartNumberingAfterBreak="0">
+  <w:abstractNum w:abstractNumId="51" w15:restartNumberingAfterBreak="0">
     <w:nsid w:val="62E41D69"/>
     <w:multiLevelType w:val="hybridMultilevel"/>
     <w:tmpl w:val="09A43BB2"/>
@@ -13057,7 +14173,7 @@
       </w:pPr>
     </w:lvl>
   </w:abstractNum>
-  <w:abstractNum w:abstractNumId="49" w15:restartNumberingAfterBreak="0">
+  <w:abstractNum w:abstractNumId="52" w15:restartNumberingAfterBreak="0">
     <w:nsid w:val="64107D16"/>
     <w:multiLevelType w:val="hybridMultilevel"/>
     <w:tmpl w:val="2D72D33C"/>
@@ -13143,7 +14259,7 @@
       </w:pPr>
     </w:lvl>
   </w:abstractNum>
-  <w:abstractNum w:abstractNumId="50" w15:restartNumberingAfterBreak="0">
+  <w:abstractNum w:abstractNumId="53" w15:restartNumberingAfterBreak="0">
     <w:nsid w:val="643B06E2"/>
     <w:multiLevelType w:val="hybridMultilevel"/>
     <w:tmpl w:val="74D8E786"/>
@@ -13229,7 +14345,7 @@
       </w:pPr>
     </w:lvl>
   </w:abstractNum>
-  <w:abstractNum w:abstractNumId="51" w15:restartNumberingAfterBreak="0">
+  <w:abstractNum w:abstractNumId="54" w15:restartNumberingAfterBreak="0">
     <w:nsid w:val="659426CF"/>
     <w:multiLevelType w:val="hybridMultilevel"/>
     <w:tmpl w:val="2AFA3872"/>
@@ -13315,7 +14431,7 @@
       </w:pPr>
     </w:lvl>
   </w:abstractNum>
-  <w:abstractNum w:abstractNumId="52" w15:restartNumberingAfterBreak="0">
+  <w:abstractNum w:abstractNumId="55" w15:restartNumberingAfterBreak="0">
     <w:nsid w:val="696D4FAD"/>
     <w:multiLevelType w:val="hybridMultilevel"/>
     <w:tmpl w:val="BB5EB8DA"/>
@@ -13401,7 +14517,7 @@
       </w:pPr>
     </w:lvl>
   </w:abstractNum>
-  <w:abstractNum w:abstractNumId="53" w15:restartNumberingAfterBreak="0">
+  <w:abstractNum w:abstractNumId="56" w15:restartNumberingAfterBreak="0">
     <w:nsid w:val="6F1E1102"/>
     <w:multiLevelType w:val="hybridMultilevel"/>
     <w:tmpl w:val="384C4788"/>
@@ -13487,7 +14603,7 @@
       </w:pPr>
     </w:lvl>
   </w:abstractNum>
-  <w:abstractNum w:abstractNumId="54" w15:restartNumberingAfterBreak="0">
+  <w:abstractNum w:abstractNumId="57" w15:restartNumberingAfterBreak="0">
     <w:nsid w:val="6F526332"/>
     <w:multiLevelType w:val="hybridMultilevel"/>
     <w:tmpl w:val="948E9C1E"/>
@@ -13573,7 +14689,7 @@
       </w:pPr>
     </w:lvl>
   </w:abstractNum>
-  <w:abstractNum w:abstractNumId="55" w15:restartNumberingAfterBreak="0">
+  <w:abstractNum w:abstractNumId="58" w15:restartNumberingAfterBreak="0">
     <w:nsid w:val="70117DE8"/>
     <w:multiLevelType w:val="hybridMultilevel"/>
     <w:tmpl w:val="0472089E"/>
@@ -13659,7 +14775,7 @@
       </w:pPr>
     </w:lvl>
   </w:abstractNum>
-  <w:abstractNum w:abstractNumId="56" w15:restartNumberingAfterBreak="0">
+  <w:abstractNum w:abstractNumId="59" w15:restartNumberingAfterBreak="0">
     <w:nsid w:val="722134C7"/>
     <w:multiLevelType w:val="hybridMultilevel"/>
     <w:tmpl w:val="C5E47582"/>
@@ -13745,7 +14861,7 @@
       </w:pPr>
     </w:lvl>
   </w:abstractNum>
-  <w:abstractNum w:abstractNumId="57" w15:restartNumberingAfterBreak="0">
+  <w:abstractNum w:abstractNumId="60" w15:restartNumberingAfterBreak="0">
     <w:nsid w:val="76BE2728"/>
     <w:multiLevelType w:val="hybridMultilevel"/>
     <w:tmpl w:val="AB7C26CE"/>
@@ -13831,7 +14947,7 @@
       </w:pPr>
     </w:lvl>
   </w:abstractNum>
-  <w:abstractNum w:abstractNumId="58" w15:restartNumberingAfterBreak="0">
+  <w:abstractNum w:abstractNumId="61" w15:restartNumberingAfterBreak="0">
     <w:nsid w:val="76CA04FB"/>
     <w:multiLevelType w:val="hybridMultilevel"/>
     <w:tmpl w:val="7C843FDE"/>
@@ -13917,7 +15033,7 @@
       </w:pPr>
     </w:lvl>
   </w:abstractNum>
-  <w:abstractNum w:abstractNumId="59" w15:restartNumberingAfterBreak="0">
+  <w:abstractNum w:abstractNumId="62" w15:restartNumberingAfterBreak="0">
     <w:nsid w:val="7AC93EF8"/>
     <w:multiLevelType w:val="hybridMultilevel"/>
     <w:tmpl w:val="BECC199E"/>
@@ -14003,7 +15119,7 @@
       </w:pPr>
     </w:lvl>
   </w:abstractNum>
-  <w:abstractNum w:abstractNumId="60" w15:restartNumberingAfterBreak="0">
+  <w:abstractNum w:abstractNumId="63" w15:restartNumberingAfterBreak="0">
     <w:nsid w:val="7D70048B"/>
     <w:multiLevelType w:val="hybridMultilevel"/>
     <w:tmpl w:val="1F80E3B0"/>
@@ -14089,7 +15205,7 @@
       </w:pPr>
     </w:lvl>
   </w:abstractNum>
-  <w:abstractNum w:abstractNumId="61" w15:restartNumberingAfterBreak="0">
+  <w:abstractNum w:abstractNumId="64" w15:restartNumberingAfterBreak="0">
     <w:nsid w:val="7E851B80"/>
     <w:multiLevelType w:val="hybridMultilevel"/>
     <w:tmpl w:val="5CB4E6F0"/>
@@ -14182,25 +15298,25 @@
     <w:abstractNumId w:val="9"/>
   </w:num>
   <w:num w:numId="3" w16cid:durableId="1897348691">
-    <w:abstractNumId w:val="19"/>
+    <w:abstractNumId w:val="20"/>
   </w:num>
   <w:num w:numId="4" w16cid:durableId="1704939392">
-    <w:abstractNumId w:val="20"/>
+    <w:abstractNumId w:val="21"/>
   </w:num>
   <w:num w:numId="5" w16cid:durableId="176359403">
-    <w:abstractNumId w:val="60"/>
+    <w:abstractNumId w:val="63"/>
   </w:num>
   <w:num w:numId="6" w16cid:durableId="1393650211">
     <w:abstractNumId w:val="13"/>
   </w:num>
   <w:num w:numId="7" w16cid:durableId="1074666960">
-    <w:abstractNumId w:val="49"/>
+    <w:abstractNumId w:val="52"/>
   </w:num>
   <w:num w:numId="8" w16cid:durableId="1620844277">
-    <w:abstractNumId w:val="48"/>
+    <w:abstractNumId w:val="51"/>
   </w:num>
   <w:num w:numId="9" w16cid:durableId="657618290">
-    <w:abstractNumId w:val="56"/>
+    <w:abstractNumId w:val="59"/>
   </w:num>
   <w:num w:numId="10" w16cid:durableId="1278100220">
     <w:abstractNumId w:val="0"/>
@@ -14209,52 +15325,52 @@
     <w:abstractNumId w:val="12"/>
   </w:num>
   <w:num w:numId="12" w16cid:durableId="1149516378">
-    <w:abstractNumId w:val="37"/>
+    <w:abstractNumId w:val="39"/>
   </w:num>
   <w:num w:numId="13" w16cid:durableId="1481113799">
     <w:abstractNumId w:val="8"/>
   </w:num>
   <w:num w:numId="14" w16cid:durableId="400257887">
-    <w:abstractNumId w:val="46"/>
+    <w:abstractNumId w:val="49"/>
   </w:num>
   <w:num w:numId="15" w16cid:durableId="958755983">
-    <w:abstractNumId w:val="55"/>
+    <w:abstractNumId w:val="58"/>
   </w:num>
   <w:num w:numId="16" w16cid:durableId="194346248">
-    <w:abstractNumId w:val="57"/>
+    <w:abstractNumId w:val="60"/>
   </w:num>
   <w:num w:numId="17" w16cid:durableId="978799329">
+    <w:abstractNumId w:val="53"/>
+  </w:num>
+  <w:num w:numId="18" w16cid:durableId="450128545">
     <w:abstractNumId w:val="50"/>
   </w:num>
-  <w:num w:numId="18" w16cid:durableId="450128545">
-    <w:abstractNumId w:val="47"/>
-  </w:num>
   <w:num w:numId="19" w16cid:durableId="121845775">
-    <w:abstractNumId w:val="52"/>
+    <w:abstractNumId w:val="55"/>
   </w:num>
   <w:num w:numId="20" w16cid:durableId="913273453">
     <w:abstractNumId w:val="1"/>
   </w:num>
   <w:num w:numId="21" w16cid:durableId="1561164836">
-    <w:abstractNumId w:val="22"/>
+    <w:abstractNumId w:val="24"/>
   </w:num>
   <w:num w:numId="22" w16cid:durableId="1078943627">
     <w:abstractNumId w:val="16"/>
   </w:num>
   <w:num w:numId="23" w16cid:durableId="1423258908">
-    <w:abstractNumId w:val="28"/>
+    <w:abstractNumId w:val="30"/>
   </w:num>
   <w:num w:numId="24" w16cid:durableId="915477948">
     <w:abstractNumId w:val="5"/>
   </w:num>
   <w:num w:numId="25" w16cid:durableId="1508444366">
-    <w:abstractNumId w:val="51"/>
+    <w:abstractNumId w:val="54"/>
   </w:num>
   <w:num w:numId="26" w16cid:durableId="2127577467">
-    <w:abstractNumId w:val="41"/>
+    <w:abstractNumId w:val="44"/>
   </w:num>
   <w:num w:numId="27" w16cid:durableId="1555041669">
-    <w:abstractNumId w:val="36"/>
+    <w:abstractNumId w:val="38"/>
   </w:num>
   <w:num w:numId="28" w16cid:durableId="759565315">
     <w:abstractNumId w:val="7"/>
@@ -14263,19 +15379,19 @@
     <w:abstractNumId w:val="6"/>
   </w:num>
   <w:num w:numId="30" w16cid:durableId="386877236">
-    <w:abstractNumId w:val="33"/>
+    <w:abstractNumId w:val="35"/>
   </w:num>
   <w:num w:numId="31" w16cid:durableId="1753239974">
-    <w:abstractNumId w:val="18"/>
+    <w:abstractNumId w:val="19"/>
   </w:num>
   <w:num w:numId="32" w16cid:durableId="27800763">
-    <w:abstractNumId w:val="24"/>
+    <w:abstractNumId w:val="26"/>
   </w:num>
   <w:num w:numId="33" w16cid:durableId="134180383">
-    <w:abstractNumId w:val="53"/>
+    <w:abstractNumId w:val="56"/>
   </w:num>
   <w:num w:numId="34" w16cid:durableId="1576863098">
-    <w:abstractNumId w:val="40"/>
+    <w:abstractNumId w:val="43"/>
   </w:num>
   <w:num w:numId="35" w16cid:durableId="228811548">
     <w:abstractNumId w:val="3"/>
@@ -14284,43 +15400,43 @@
     <w:abstractNumId w:val="11"/>
   </w:num>
   <w:num w:numId="37" w16cid:durableId="332689685">
-    <w:abstractNumId w:val="61"/>
+    <w:abstractNumId w:val="64"/>
   </w:num>
   <w:num w:numId="38" w16cid:durableId="728963011">
-    <w:abstractNumId w:val="25"/>
+    <w:abstractNumId w:val="27"/>
   </w:num>
   <w:num w:numId="39" w16cid:durableId="2138571430">
-    <w:abstractNumId w:val="35"/>
+    <w:abstractNumId w:val="37"/>
   </w:num>
   <w:num w:numId="40" w16cid:durableId="556748790">
-    <w:abstractNumId w:val="34"/>
+    <w:abstractNumId w:val="36"/>
   </w:num>
   <w:num w:numId="41" w16cid:durableId="1455715328">
-    <w:abstractNumId w:val="59"/>
+    <w:abstractNumId w:val="62"/>
   </w:num>
   <w:num w:numId="42" w16cid:durableId="928807942">
-    <w:abstractNumId w:val="29"/>
+    <w:abstractNumId w:val="31"/>
   </w:num>
   <w:num w:numId="43" w16cid:durableId="1796438629">
-    <w:abstractNumId w:val="39"/>
+    <w:abstractNumId w:val="42"/>
   </w:num>
   <w:num w:numId="44" w16cid:durableId="1318222881">
-    <w:abstractNumId w:val="43"/>
+    <w:abstractNumId w:val="46"/>
   </w:num>
   <w:num w:numId="45" w16cid:durableId="1510439592">
-    <w:abstractNumId w:val="45"/>
+    <w:abstractNumId w:val="48"/>
   </w:num>
   <w:num w:numId="46" w16cid:durableId="957568360">
-    <w:abstractNumId w:val="27"/>
+    <w:abstractNumId w:val="29"/>
   </w:num>
   <w:num w:numId="47" w16cid:durableId="159276625">
     <w:abstractNumId w:val="4"/>
   </w:num>
   <w:num w:numId="48" w16cid:durableId="1729189378">
-    <w:abstractNumId w:val="38"/>
+    <w:abstractNumId w:val="41"/>
   </w:num>
   <w:num w:numId="49" w16cid:durableId="243029283">
-    <w:abstractNumId w:val="42"/>
+    <w:abstractNumId w:val="45"/>
   </w:num>
   <w:num w:numId="50" w16cid:durableId="1831409829">
     <w:abstractNumId w:val="14"/>
@@ -14332,34 +15448,43 @@
     <w:abstractNumId w:val="2"/>
   </w:num>
   <w:num w:numId="53" w16cid:durableId="1698577381">
-    <w:abstractNumId w:val="58"/>
+    <w:abstractNumId w:val="61"/>
   </w:num>
   <w:num w:numId="54" w16cid:durableId="1043873144">
-    <w:abstractNumId w:val="44"/>
+    <w:abstractNumId w:val="47"/>
   </w:num>
   <w:num w:numId="55" w16cid:durableId="1013529999">
-    <w:abstractNumId w:val="32"/>
+    <w:abstractNumId w:val="34"/>
   </w:num>
   <w:num w:numId="56" w16cid:durableId="887448874">
-    <w:abstractNumId w:val="26"/>
+    <w:abstractNumId w:val="28"/>
   </w:num>
   <w:num w:numId="57" w16cid:durableId="1698695127">
-    <w:abstractNumId w:val="54"/>
+    <w:abstractNumId w:val="57"/>
   </w:num>
   <w:num w:numId="58" w16cid:durableId="928271540">
-    <w:abstractNumId w:val="31"/>
+    <w:abstractNumId w:val="33"/>
   </w:num>
   <w:num w:numId="59" w16cid:durableId="1997563541">
     <w:abstractNumId w:val="17"/>
   </w:num>
   <w:num w:numId="60" w16cid:durableId="1558315692">
+    <w:abstractNumId w:val="25"/>
+  </w:num>
+  <w:num w:numId="61" w16cid:durableId="1894922751">
     <w:abstractNumId w:val="23"/>
   </w:num>
-  <w:num w:numId="61" w16cid:durableId="1894922751">
-    <w:abstractNumId w:val="21"/>
+  <w:num w:numId="62" w16cid:durableId="1502508059">
+    <w:abstractNumId w:val="32"/>
   </w:num>
-  <w:num w:numId="62" w16cid:durableId="1502508059">
-    <w:abstractNumId w:val="30"/>
+  <w:num w:numId="63" w16cid:durableId="1669823013">
+    <w:abstractNumId w:val="22"/>
+  </w:num>
+  <w:num w:numId="64" w16cid:durableId="228853891">
+    <w:abstractNumId w:val="40"/>
+  </w:num>
+  <w:num w:numId="65" w16cid:durableId="1736584512">
+    <w:abstractNumId w:val="18"/>
   </w:num>
   <w:numIdMacAtCleanup w:val="59"/>
 </w:numbering>

</xml_diff>